<commit_message>
avance certificado y dedicatoria
</commit_message>
<xml_diff>
--- a/Estructura_de_Informe_Final_PPP_FIIS.docx
+++ b/Estructura_de_Informe_Final_PPP_FIIS.docx
@@ -809,145 +809,1188 @@
     </w:p>
     <w:p>
       <w:pPr>
-        <w:spacing w:after="0"/>
-        <w:ind w:right="22"/>
-        <w:jc w:val="center"/>
-      </w:pPr>
-      <w:r>
-        <w:rPr>
-          <w:b/>
-          <w:sz w:val="32"/>
+        <w:spacing w:line="293" w:lineRule="exact"/>
+        <w:ind w:left="1374"/>
+        <w:rPr>
+          <w:rFonts w:ascii="Arial" w:hAnsi="Arial"/>
+          <w:b/>
+          <w:sz w:val="28"/>
+        </w:rPr>
+      </w:pPr>
+      <w:r>
+        <w:rPr>
+          <w:rFonts w:ascii="Arial" w:hAnsi="Arial"/>
+          <w:b/>
+          <w:sz w:val="28"/>
         </w:rPr>
         <w:lastRenderedPageBreak/>
-        <w:t xml:space="preserve"> </w:t>
-      </w:r>
-    </w:p>
-    <w:p>
-      <w:pPr>
-        <w:spacing w:after="2" w:line="239" w:lineRule="auto"/>
-        <w:jc w:val="center"/>
-      </w:pPr>
-      <w:r>
-        <w:rPr>
-          <w:b/>
-          <w:sz w:val="32"/>
-        </w:rPr>
-        <w:t xml:space="preserve">[Certificado de prácticas emitido por la institución donde se desarrollaron las PPP] </w:t>
-      </w:r>
-    </w:p>
-    <w:p>
-      <w:pPr>
-        <w:spacing w:after="0"/>
-        <w:ind w:right="22"/>
-        <w:jc w:val="center"/>
-      </w:pPr>
-      <w:r>
-        <w:rPr>
-          <w:b/>
-          <w:sz w:val="32"/>
-        </w:rPr>
-        <w:t xml:space="preserve"> </w:t>
-      </w:r>
-    </w:p>
-    <w:p>
-      <w:pPr>
-        <w:spacing w:after="3" w:line="246" w:lineRule="auto"/>
-        <w:ind w:left="214" w:right="246" w:hanging="10"/>
-        <w:jc w:val="center"/>
-      </w:pPr>
-      <w:r>
-        <w:rPr>
-          <w:i/>
-          <w:sz w:val="24"/>
-        </w:rPr>
-        <w:t>{El certificado deberá indicar claramente las fechas de inicio y fin de las prácticas, así como</w:t>
-      </w:r>
-      <w:r>
-        <w:rPr>
-          <w:i/>
-          <w:sz w:val="24"/>
-        </w:rPr>
-        <w:t xml:space="preserve"> la modalidad (presencial, semipresencial o </w:t>
-      </w:r>
-      <w:r>
-        <w:rPr>
-          <w:i/>
-          <w:sz w:val="24"/>
-        </w:rPr>
-        <w:t xml:space="preserve">virtual), </w:t>
-      </w:r>
-      <w:r>
-        <w:rPr>
-          <w:i/>
-          <w:sz w:val="24"/>
-        </w:rPr>
-        <w:t xml:space="preserve">el área o funciones desarrolladas} </w:t>
-      </w:r>
-    </w:p>
-    <w:p>
-      <w:pPr>
-        <w:spacing w:after="0"/>
-        <w:ind w:right="40"/>
-        <w:jc w:val="center"/>
-      </w:pPr>
-      <w:r>
-        <w:rPr>
-          <w:i/>
-          <w:sz w:val="24"/>
-        </w:rPr>
-        <w:t xml:space="preserve"> </w:t>
-      </w:r>
-    </w:p>
-    <w:p>
-      <w:pPr>
-        <w:spacing w:after="0"/>
-        <w:ind w:right="40"/>
-        <w:jc w:val="center"/>
-      </w:pPr>
-      <w:r>
-        <w:rPr>
-          <w:i/>
-          <w:sz w:val="24"/>
-        </w:rPr>
-        <w:t xml:space="preserve"> </w:t>
-      </w:r>
-    </w:p>
-    <w:p>
-      <w:pPr>
-        <w:spacing w:after="0"/>
-        <w:ind w:right="40"/>
-        <w:jc w:val="center"/>
-      </w:pPr>
-      <w:r>
-        <w:rPr>
-          <w:i/>
-          <w:sz w:val="24"/>
-        </w:rPr>
-        <w:t xml:space="preserve"> </w:t>
-      </w:r>
-    </w:p>
-    <w:p>
-      <w:pPr>
-        <w:spacing w:after="0"/>
-        <w:ind w:left="4395"/>
-      </w:pPr>
-      <w:r>
-        <w:rPr>
-          <w:i/>
-          <w:sz w:val="24"/>
-        </w:rPr>
-        <w:t xml:space="preserve"> </w:t>
-      </w:r>
-      <w:r>
-        <w:rPr>
-          <w:i/>
-          <w:sz w:val="24"/>
-        </w:rPr>
-        <w:tab/>
-        <w:t xml:space="preserve"> </w:t>
-      </w:r>
-      <w:r>
-        <w:br w:type="page"/>
+        <w:t>“</w:t>
+      </w:r>
+      <w:r>
+        <w:rPr>
+          <w:rFonts w:ascii="Arial" w:hAnsi="Arial"/>
+          <w:b/>
+          <w:sz w:val="28"/>
+        </w:rPr>
+        <w:t>Año de la unidad, la paz y el desarrollo</w:t>
+      </w:r>
+      <w:r>
+        <w:rPr>
+          <w:rFonts w:ascii="Arial" w:hAnsi="Arial"/>
+          <w:b/>
+          <w:sz w:val="28"/>
+        </w:rPr>
+        <w:t>”</w:t>
+      </w:r>
+    </w:p>
+    <w:p>
+      <w:pPr>
+        <w:pStyle w:val="Textoindependiente"/>
+        <w:spacing w:before="5"/>
+        <w:rPr>
+          <w:rFonts w:ascii="Arial"/>
+          <w:b/>
+          <w:sz w:val="26"/>
+        </w:rPr>
+      </w:pPr>
+    </w:p>
+    <w:p>
+      <w:pPr>
+        <w:ind w:left="1254"/>
+        <w:rPr>
+          <w:rFonts w:ascii="Arial" w:hAnsi="Arial"/>
+          <w:b/>
+          <w:sz w:val="26"/>
+        </w:rPr>
+      </w:pPr>
+      <w:r>
+        <w:rPr>
+          <w:noProof/>
+        </w:rPr>
+        <mc:AlternateContent>
+          <mc:Choice Requires="wps">
+            <w:drawing>
+              <wp:anchor distT="0" distB="0" distL="114300" distR="114300" simplePos="0" relativeHeight="251660288" behindDoc="1" locked="0" layoutInCell="1" allowOverlap="1" wp14:anchorId="38BD5BD9" wp14:editId="799A0FEB">
+                <wp:simplePos x="0" y="0"/>
+                <wp:positionH relativeFrom="page">
+                  <wp:posOffset>6821170</wp:posOffset>
+                </wp:positionH>
+                <wp:positionV relativeFrom="paragraph">
+                  <wp:posOffset>-1348105</wp:posOffset>
+                </wp:positionV>
+                <wp:extent cx="71120" cy="140335"/>
+                <wp:effectExtent l="1270" t="0" r="3810" b="0"/>
+                <wp:wrapNone/>
+                <wp:docPr id="1462245823" name="Cuadro de texto 1"/>
+                <wp:cNvGraphicFramePr>
+                  <a:graphicFrameLocks xmlns:a="http://schemas.openxmlformats.org/drawingml/2006/main"/>
+                </wp:cNvGraphicFramePr>
+                <a:graphic xmlns:a="http://schemas.openxmlformats.org/drawingml/2006/main">
+                  <a:graphicData uri="http://schemas.microsoft.com/office/word/2010/wordprocessingShape">
+                    <wps:wsp>
+                      <wps:cNvSpPr txBox="1">
+                        <a:spLocks noChangeArrowheads="1"/>
+                      </wps:cNvSpPr>
+                      <wps:spPr bwMode="auto">
+                        <a:xfrm>
+                          <a:off x="0" y="0"/>
+                          <a:ext cx="71120" cy="140335"/>
+                        </a:xfrm>
+                        <a:prstGeom prst="rect">
+                          <a:avLst/>
+                        </a:prstGeom>
+                        <a:noFill/>
+                        <a:ln>
+                          <a:noFill/>
+                        </a:ln>
+                        <a:extLst>
+                          <a:ext uri="{909E8E84-426E-40DD-AFC4-6F175D3DCCD1}">
+                            <a14:hiddenFill xmlns:a14="http://schemas.microsoft.com/office/drawing/2010/main">
+                              <a:solidFill>
+                                <a:srgbClr val="FFFFFF"/>
+                              </a:solidFill>
+                            </a14:hiddenFill>
+                          </a:ext>
+                          <a:ext uri="{91240B29-F687-4F45-9708-019B960494DF}">
+                            <a14:hiddenLine xmlns:a14="http://schemas.microsoft.com/office/drawing/2010/main" w="9525">
+                              <a:solidFill>
+                                <a:srgbClr val="000000"/>
+                              </a:solidFill>
+                              <a:miter lim="800000"/>
+                              <a:headEnd/>
+                              <a:tailEnd/>
+                            </a14:hiddenLine>
+                          </a:ext>
+                        </a:extLst>
+                      </wps:spPr>
+                      <wps:txbx>
+                        <w:txbxContent>
+                          <w:p>
+                            <w:pPr>
+                              <w:spacing w:line="221" w:lineRule="exact"/>
+                            </w:pPr>
+                            <w:r>
+                              <w:t>3</w:t>
+                            </w:r>
+                          </w:p>
+                        </w:txbxContent>
+                      </wps:txbx>
+                      <wps:bodyPr rot="0" vert="horz" wrap="square" lIns="0" tIns="0" rIns="0" bIns="0" anchor="t" anchorCtr="0" upright="1">
+                        <a:noAutofit/>
+                      </wps:bodyPr>
+                    </wps:wsp>
+                  </a:graphicData>
+                </a:graphic>
+                <wp14:sizeRelH relativeFrom="page">
+                  <wp14:pctWidth>0</wp14:pctWidth>
+                </wp14:sizeRelH>
+                <wp14:sizeRelV relativeFrom="page">
+                  <wp14:pctHeight>0</wp14:pctHeight>
+                </wp14:sizeRelV>
+              </wp:anchor>
+            </w:drawing>
+          </mc:Choice>
+          <mc:Fallback>
+            <w:pict>
+              <v:shapetype w14:anchorId="38BD5BD9" id="_x0000_t202" coordsize="21600,21600" o:spt="202" path="m,l,21600r21600,l21600,xe">
+                <v:stroke joinstyle="miter"/>
+                <v:path gradientshapeok="t" o:connecttype="rect"/>
+              </v:shapetype>
+              <v:shape id="Cuadro de texto 1" o:spid="_x0000_s1026" type="#_x0000_t202" style="position:absolute;left:0;text-align:left;margin-left:537.1pt;margin-top:-106.15pt;width:5.6pt;height:11.05pt;z-index:-251656192;visibility:visible;mso-wrap-style:square;mso-width-percent:0;mso-height-percent:0;mso-wrap-distance-left:9pt;mso-wrap-distance-top:0;mso-wrap-distance-right:9pt;mso-wrap-distance-bottom:0;mso-position-horizontal:absolute;mso-position-horizontal-relative:page;mso-position-vertical:absolute;mso-position-vertical-relative:text;mso-width-percent:0;mso-height-percent:0;mso-width-relative:page;mso-height-relative:page;v-text-anchor:top" o:gfxdata="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" filled="f" stroked="f">
+                <v:textbox inset="0,0,0,0">
+                  <w:txbxContent>
+                    <w:p>
+                      <w:pPr>
+                        <w:spacing w:line="221" w:lineRule="exact"/>
+                      </w:pPr>
+                      <w:r>
+                        <w:t>3</w:t>
+                      </w:r>
+                    </w:p>
+                  </w:txbxContent>
+                </v:textbox>
+                <w10:wrap anchorx="page"/>
+              </v:shape>
+            </w:pict>
+          </mc:Fallback>
+        </mc:AlternateContent>
+      </w:r>
+      <w:r>
+        <w:rPr>
+          <w:rFonts w:ascii="Arial" w:hAnsi="Arial"/>
+          <w:b/>
+          <w:sz w:val="26"/>
+        </w:rPr>
+        <w:t>CERTIFICADO</w:t>
+      </w:r>
+      <w:r>
+        <w:rPr>
+          <w:rFonts w:ascii="Arial" w:hAnsi="Arial"/>
+          <w:b/>
+          <w:spacing w:val="-2"/>
+          <w:sz w:val="26"/>
+        </w:rPr>
+        <w:t xml:space="preserve"> </w:t>
+      </w:r>
+      <w:r>
+        <w:rPr>
+          <w:rFonts w:ascii="Arial" w:hAnsi="Arial"/>
+          <w:b/>
+          <w:sz w:val="26"/>
+        </w:rPr>
+        <w:t>DE PRÁCTICAS</w:t>
+      </w:r>
+      <w:r>
+        <w:rPr>
+          <w:rFonts w:ascii="Arial" w:hAnsi="Arial"/>
+          <w:b/>
+          <w:spacing w:val="-2"/>
+          <w:sz w:val="26"/>
+        </w:rPr>
+        <w:t xml:space="preserve"> </w:t>
+      </w:r>
+      <w:r>
+        <w:rPr>
+          <w:rFonts w:ascii="Arial" w:hAnsi="Arial"/>
+          <w:b/>
+          <w:sz w:val="26"/>
+        </w:rPr>
+        <w:t>PRE-PROFESIONALES</w:t>
+      </w:r>
+    </w:p>
+    <w:p>
+      <w:pPr>
+        <w:pStyle w:val="Textoindependiente"/>
+        <w:spacing w:before="9"/>
+        <w:rPr>
+          <w:rFonts w:ascii="Arial"/>
+          <w:b/>
+          <w:sz w:val="23"/>
+        </w:rPr>
+      </w:pPr>
+    </w:p>
+    <w:p>
+      <w:pPr>
+        <w:ind w:left="100"/>
+        <w:rPr>
+          <w:rFonts w:ascii="Arial MT"/>
+          <w:sz w:val="26"/>
+        </w:rPr>
+      </w:pPr>
+      <w:r>
+        <w:rPr>
+          <w:rFonts w:ascii="Arial MT"/>
+          <w:sz w:val="26"/>
+        </w:rPr>
+        <w:t>Mediante</w:t>
+      </w:r>
+      <w:r>
+        <w:rPr>
+          <w:rFonts w:ascii="Arial MT"/>
+          <w:spacing w:val="-3"/>
+          <w:sz w:val="26"/>
+        </w:rPr>
+        <w:t xml:space="preserve"> </w:t>
+      </w:r>
+      <w:r>
+        <w:rPr>
+          <w:rFonts w:ascii="Arial MT"/>
+          <w:sz w:val="26"/>
+        </w:rPr>
+        <w:t>la</w:t>
+      </w:r>
+      <w:r>
+        <w:rPr>
+          <w:rFonts w:ascii="Arial MT"/>
+          <w:spacing w:val="-3"/>
+          <w:sz w:val="26"/>
+        </w:rPr>
+        <w:t xml:space="preserve"> </w:t>
+      </w:r>
+      <w:r>
+        <w:rPr>
+          <w:rFonts w:ascii="Arial MT"/>
+          <w:sz w:val="26"/>
+        </w:rPr>
+        <w:t>presente se</w:t>
+      </w:r>
+      <w:r>
+        <w:rPr>
+          <w:rFonts w:ascii="Arial MT"/>
+          <w:spacing w:val="-3"/>
+          <w:sz w:val="26"/>
+        </w:rPr>
+        <w:t xml:space="preserve"> </w:t>
+      </w:r>
+      <w:r>
+        <w:rPr>
+          <w:rFonts w:ascii="Arial MT"/>
+          <w:sz w:val="26"/>
+        </w:rPr>
+        <w:t>CERTIFICA</w:t>
+      </w:r>
+      <w:r>
+        <w:rPr>
+          <w:rFonts w:ascii="Arial MT"/>
+          <w:spacing w:val="-1"/>
+          <w:sz w:val="26"/>
+        </w:rPr>
+        <w:t xml:space="preserve"> </w:t>
+      </w:r>
+      <w:r>
+        <w:rPr>
+          <w:rFonts w:ascii="Arial MT"/>
+          <w:sz w:val="26"/>
+        </w:rPr>
+        <w:t>que:</w:t>
+      </w:r>
+    </w:p>
+    <w:p>
+      <w:pPr>
+        <w:pStyle w:val="Textoindependiente"/>
+        <w:spacing w:before="1"/>
+        <w:rPr>
+          <w:rFonts w:ascii="Arial MT"/>
+        </w:rPr>
+      </w:pPr>
+    </w:p>
+    <w:p>
+      <w:pPr>
+        <w:ind w:left="1038"/>
+        <w:rPr>
+          <w:rFonts w:ascii="Arial"/>
+          <w:b/>
+          <w:sz w:val="26"/>
+        </w:rPr>
+      </w:pPr>
+      <w:r>
+        <w:rPr>
+          <w:rFonts w:ascii="Arial"/>
+          <w:b/>
+          <w:sz w:val="26"/>
+        </w:rPr>
+        <w:t>IOMAR IGOR ALEGRE BARRERA</w:t>
+      </w:r>
+    </w:p>
+    <w:p>
+      <w:pPr>
+        <w:pStyle w:val="Textoindependiente"/>
+        <w:spacing w:before="1"/>
+        <w:rPr>
+          <w:rFonts w:ascii="Arial"/>
+          <w:b/>
+        </w:rPr>
+      </w:pPr>
+    </w:p>
+    <w:p>
+      <w:pPr>
+        <w:spacing w:line="360" w:lineRule="auto"/>
+        <w:ind w:left="100" w:right="1157"/>
+        <w:rPr>
+          <w:rFonts w:ascii="Arial MT" w:hAnsi="Arial MT"/>
+          <w:sz w:val="26"/>
+        </w:rPr>
+      </w:pPr>
+      <w:r>
+        <w:rPr>
+          <w:rFonts w:ascii="Arial MT" w:hAnsi="Arial MT"/>
+          <w:sz w:val="26"/>
+        </w:rPr>
+        <w:t xml:space="preserve">Realizó sus prácticas </w:t>
+      </w:r>
+      <w:proofErr w:type="gramStart"/>
+      <w:r>
+        <w:rPr>
+          <w:rFonts w:ascii="Arial MT" w:hAnsi="Arial MT"/>
+          <w:sz w:val="26"/>
+        </w:rPr>
+        <w:t>pre profesionales</w:t>
+      </w:r>
+      <w:proofErr w:type="gramEnd"/>
+      <w:r>
+        <w:rPr>
+          <w:rFonts w:ascii="Arial MT" w:hAnsi="Arial MT"/>
+          <w:sz w:val="26"/>
+        </w:rPr>
+        <w:t xml:space="preserve"> satisfactoriamente en nuestra empresa,</w:t>
+      </w:r>
+      <w:r>
+        <w:rPr>
+          <w:rFonts w:ascii="Arial MT" w:hAnsi="Arial MT"/>
+          <w:spacing w:val="-70"/>
+          <w:sz w:val="26"/>
+        </w:rPr>
+        <w:t xml:space="preserve"> </w:t>
+      </w:r>
+      <w:r>
+        <w:rPr>
+          <w:rFonts w:ascii="Arial MT" w:hAnsi="Arial MT"/>
+          <w:sz w:val="26"/>
+        </w:rPr>
+        <w:t xml:space="preserve">desempeñándose como PRACTICANTE DE CONSTRUCCION </w:t>
+      </w:r>
+      <w:r>
+        <w:rPr>
+          <w:rFonts w:ascii="Arial MT" w:hAnsi="Arial MT"/>
+          <w:sz w:val="26"/>
+        </w:rPr>
+        <w:t xml:space="preserve">DE LOS APLICATIVOS TAMPU Y TRADE </w:t>
+      </w:r>
+      <w:r>
+        <w:rPr>
+          <w:rFonts w:ascii="Arial MT" w:hAnsi="Arial MT"/>
+          <w:sz w:val="26"/>
+        </w:rPr>
+        <w:t>en nuestra área de desarrollo de software,</w:t>
+      </w:r>
+      <w:r>
+        <w:rPr>
+          <w:rFonts w:ascii="Arial MT" w:hAnsi="Arial MT"/>
+          <w:spacing w:val="1"/>
+          <w:sz w:val="26"/>
+        </w:rPr>
+        <w:t xml:space="preserve"> </w:t>
+      </w:r>
+      <w:r>
+        <w:rPr>
+          <w:rFonts w:ascii="Arial MT" w:hAnsi="Arial MT"/>
+          <w:sz w:val="26"/>
+        </w:rPr>
+        <w:t>desde el 1</w:t>
+      </w:r>
+      <w:r>
+        <w:rPr>
+          <w:rFonts w:ascii="Arial MT" w:hAnsi="Arial MT"/>
+          <w:sz w:val="26"/>
+        </w:rPr>
+        <w:t>3</w:t>
+      </w:r>
+      <w:r>
+        <w:rPr>
+          <w:rFonts w:ascii="Arial MT" w:hAnsi="Arial MT"/>
+          <w:sz w:val="26"/>
+        </w:rPr>
+        <w:t>/0</w:t>
+      </w:r>
+      <w:r>
+        <w:rPr>
+          <w:rFonts w:ascii="Arial MT" w:hAnsi="Arial MT"/>
+          <w:sz w:val="26"/>
+        </w:rPr>
+        <w:t>2</w:t>
+      </w:r>
+      <w:r>
+        <w:rPr>
+          <w:rFonts w:ascii="Arial MT" w:hAnsi="Arial MT"/>
+          <w:sz w:val="26"/>
+        </w:rPr>
+        <w:t>/202</w:t>
+      </w:r>
+      <w:r>
+        <w:rPr>
+          <w:rFonts w:ascii="Arial MT" w:hAnsi="Arial MT"/>
+          <w:sz w:val="26"/>
+        </w:rPr>
+        <w:t>3</w:t>
+      </w:r>
+      <w:r>
+        <w:rPr>
+          <w:rFonts w:ascii="Arial MT" w:hAnsi="Arial MT"/>
+          <w:sz w:val="26"/>
+        </w:rPr>
+        <w:t xml:space="preserve"> hasta el 1</w:t>
+      </w:r>
+      <w:r>
+        <w:rPr>
+          <w:rFonts w:ascii="Arial MT" w:hAnsi="Arial MT"/>
+          <w:sz w:val="26"/>
+        </w:rPr>
+        <w:t>3</w:t>
+      </w:r>
+      <w:r>
+        <w:rPr>
+          <w:rFonts w:ascii="Arial MT" w:hAnsi="Arial MT"/>
+          <w:sz w:val="26"/>
+        </w:rPr>
+        <w:t>/</w:t>
+      </w:r>
+      <w:r>
+        <w:rPr>
+          <w:rFonts w:ascii="Arial MT" w:hAnsi="Arial MT"/>
+          <w:sz w:val="26"/>
+        </w:rPr>
+        <w:t>0</w:t>
+      </w:r>
+      <w:r>
+        <w:rPr>
+          <w:rFonts w:ascii="Arial MT" w:hAnsi="Arial MT"/>
+          <w:sz w:val="26"/>
+        </w:rPr>
+        <w:t>5</w:t>
+      </w:r>
+      <w:r>
+        <w:rPr>
+          <w:rFonts w:ascii="Arial MT" w:hAnsi="Arial MT"/>
+          <w:sz w:val="26"/>
+        </w:rPr>
+        <w:t>/202</w:t>
+      </w:r>
+      <w:r>
+        <w:rPr>
+          <w:rFonts w:ascii="Arial MT" w:hAnsi="Arial MT"/>
+          <w:sz w:val="26"/>
+        </w:rPr>
+        <w:t>3</w:t>
+      </w:r>
+      <w:r>
+        <w:rPr>
+          <w:rFonts w:ascii="Arial MT" w:hAnsi="Arial MT"/>
+          <w:sz w:val="26"/>
+        </w:rPr>
+        <w:t>, habiendo cumplido satisfactoriamente</w:t>
+      </w:r>
+      <w:r>
+        <w:rPr>
+          <w:rFonts w:ascii="Arial MT" w:hAnsi="Arial MT"/>
+          <w:spacing w:val="-70"/>
+          <w:sz w:val="26"/>
+        </w:rPr>
+        <w:t xml:space="preserve"> </w:t>
+      </w:r>
+      <w:r>
+        <w:rPr>
+          <w:rFonts w:ascii="Arial MT" w:hAnsi="Arial MT"/>
+          <w:sz w:val="26"/>
+        </w:rPr>
+        <w:t>las</w:t>
+      </w:r>
+      <w:r>
+        <w:rPr>
+          <w:rFonts w:ascii="Arial MT" w:hAnsi="Arial MT"/>
+          <w:spacing w:val="-2"/>
+          <w:sz w:val="26"/>
+        </w:rPr>
+        <w:t xml:space="preserve"> </w:t>
+      </w:r>
+      <w:r>
+        <w:rPr>
+          <w:rFonts w:ascii="Arial MT" w:hAnsi="Arial MT"/>
+          <w:sz w:val="26"/>
+        </w:rPr>
+        <w:t>siguientes</w:t>
+      </w:r>
+      <w:r>
+        <w:rPr>
+          <w:rFonts w:ascii="Arial MT" w:hAnsi="Arial MT"/>
+          <w:spacing w:val="1"/>
+          <w:sz w:val="26"/>
+        </w:rPr>
+        <w:t xml:space="preserve"> </w:t>
+      </w:r>
+      <w:r>
+        <w:rPr>
+          <w:rFonts w:ascii="Arial MT" w:hAnsi="Arial MT"/>
+          <w:sz w:val="26"/>
+        </w:rPr>
+        <w:t>actividades:</w:t>
+      </w:r>
+    </w:p>
+    <w:p>
+      <w:pPr>
+        <w:pStyle w:val="Prrafodelista"/>
+        <w:numPr>
+          <w:ilvl w:val="0"/>
+          <w:numId w:val="2"/>
+        </w:numPr>
+        <w:tabs>
+          <w:tab w:val="left" w:pos="821"/>
+        </w:tabs>
+        <w:spacing w:before="0" w:line="298" w:lineRule="exact"/>
+        <w:ind w:hanging="361"/>
+        <w:rPr>
+          <w:rFonts w:ascii="Arial MT" w:hAnsi="Arial MT"/>
+          <w:sz w:val="26"/>
+        </w:rPr>
+      </w:pPr>
+      <w:r>
+        <w:rPr>
+          <w:rFonts w:ascii="Arial MT" w:hAnsi="Arial MT"/>
+          <w:sz w:val="26"/>
+        </w:rPr>
+        <w:t xml:space="preserve">Continuar con el desarrollo </w:t>
+      </w:r>
+      <w:proofErr w:type="spellStart"/>
+      <w:r>
+        <w:rPr>
+          <w:rFonts w:ascii="Arial MT" w:hAnsi="Arial MT"/>
+          <w:sz w:val="26"/>
+        </w:rPr>
+        <w:t>frontend</w:t>
+      </w:r>
+      <w:proofErr w:type="spellEnd"/>
+      <w:r>
+        <w:rPr>
+          <w:rFonts w:ascii="Arial MT" w:hAnsi="Arial MT"/>
+          <w:sz w:val="26"/>
+        </w:rPr>
+        <w:t xml:space="preserve"> y </w:t>
+      </w:r>
+      <w:proofErr w:type="spellStart"/>
+      <w:r>
+        <w:rPr>
+          <w:rFonts w:ascii="Arial MT" w:hAnsi="Arial MT"/>
+          <w:sz w:val="26"/>
+        </w:rPr>
+        <w:t>backend</w:t>
+      </w:r>
+      <w:proofErr w:type="spellEnd"/>
+      <w:r>
+        <w:rPr>
+          <w:rFonts w:ascii="Arial MT" w:hAnsi="Arial MT"/>
+          <w:sz w:val="26"/>
+        </w:rPr>
+        <w:t xml:space="preserve"> de las aplicaciones web </w:t>
+      </w:r>
+      <w:proofErr w:type="spellStart"/>
+      <w:r>
+        <w:rPr>
+          <w:rFonts w:ascii="Arial MT" w:hAnsi="Arial MT"/>
+          <w:sz w:val="26"/>
+        </w:rPr>
+        <w:t>Tampu</w:t>
+      </w:r>
+      <w:proofErr w:type="spellEnd"/>
+      <w:r>
+        <w:rPr>
+          <w:rFonts w:ascii="Arial MT" w:hAnsi="Arial MT"/>
+          <w:sz w:val="26"/>
+        </w:rPr>
+        <w:t xml:space="preserve"> y </w:t>
+      </w:r>
+      <w:proofErr w:type="spellStart"/>
+      <w:r>
+        <w:rPr>
+          <w:rFonts w:ascii="Arial MT" w:hAnsi="Arial MT"/>
+          <w:sz w:val="26"/>
+        </w:rPr>
+        <w:t>Trade</w:t>
+      </w:r>
+      <w:proofErr w:type="spellEnd"/>
+      <w:r>
+        <w:rPr>
+          <w:rFonts w:ascii="Arial MT" w:hAnsi="Arial MT"/>
+          <w:sz w:val="26"/>
+        </w:rPr>
+        <w:t xml:space="preserve"> con la biblioteca de REACT y </w:t>
+      </w:r>
+      <w:proofErr w:type="spellStart"/>
+      <w:r>
+        <w:rPr>
+          <w:rFonts w:ascii="Arial MT" w:hAnsi="Arial MT"/>
+          <w:sz w:val="26"/>
+        </w:rPr>
+        <w:t>framework</w:t>
+      </w:r>
+      <w:proofErr w:type="spellEnd"/>
+      <w:r>
+        <w:rPr>
+          <w:rFonts w:ascii="Arial MT" w:hAnsi="Arial MT"/>
+          <w:sz w:val="26"/>
+        </w:rPr>
+        <w:t xml:space="preserve"> de </w:t>
+      </w:r>
+      <w:proofErr w:type="spellStart"/>
+      <w:r>
+        <w:rPr>
+          <w:rFonts w:ascii="Arial MT" w:hAnsi="Arial MT"/>
+          <w:sz w:val="26"/>
+        </w:rPr>
+        <w:t>laravel</w:t>
+      </w:r>
+      <w:proofErr w:type="spellEnd"/>
+      <w:r>
+        <w:rPr>
+          <w:rFonts w:ascii="Arial MT" w:hAnsi="Arial MT"/>
+          <w:sz w:val="26"/>
+        </w:rPr>
+        <w:t>.</w:t>
+      </w:r>
+    </w:p>
+    <w:p>
+      <w:pPr>
+        <w:pStyle w:val="Textoindependiente"/>
+        <w:spacing w:before="11"/>
+        <w:rPr>
+          <w:rFonts w:ascii="Arial MT"/>
+          <w:sz w:val="25"/>
+        </w:rPr>
+      </w:pPr>
+    </w:p>
+    <w:p>
+      <w:pPr>
+        <w:pStyle w:val="Prrafodelista"/>
+        <w:numPr>
+          <w:ilvl w:val="0"/>
+          <w:numId w:val="2"/>
+        </w:numPr>
+        <w:tabs>
+          <w:tab w:val="left" w:pos="821"/>
+        </w:tabs>
+        <w:spacing w:before="0"/>
+        <w:ind w:hanging="361"/>
+        <w:rPr>
+          <w:rFonts w:ascii="Arial MT" w:hAnsi="Arial MT"/>
+          <w:sz w:val="26"/>
+        </w:rPr>
+      </w:pPr>
+      <w:r>
+        <w:rPr>
+          <w:rFonts w:ascii="Arial MT" w:hAnsi="Arial MT"/>
+          <w:sz w:val="26"/>
+        </w:rPr>
+        <w:t>Implementación de nuevos módulos a las aplicaciones ya mencionadas</w:t>
+      </w:r>
+      <w:r>
+        <w:rPr>
+          <w:rFonts w:ascii="Arial MT" w:hAnsi="Arial MT"/>
+          <w:sz w:val="26"/>
+        </w:rPr>
+        <w:t>.</w:t>
+      </w:r>
+    </w:p>
+    <w:p>
+      <w:pPr>
+        <w:pStyle w:val="Prrafodelista"/>
+        <w:rPr>
+          <w:rFonts w:ascii="Arial MT" w:hAnsi="Arial MT"/>
+          <w:sz w:val="26"/>
+        </w:rPr>
+      </w:pPr>
+    </w:p>
+    <w:p>
+      <w:pPr>
+        <w:pStyle w:val="Prrafodelista"/>
+        <w:numPr>
+          <w:ilvl w:val="0"/>
+          <w:numId w:val="2"/>
+        </w:numPr>
+        <w:tabs>
+          <w:tab w:val="left" w:pos="821"/>
+        </w:tabs>
+        <w:spacing w:before="0"/>
+        <w:ind w:hanging="361"/>
+        <w:rPr>
+          <w:rFonts w:ascii="Arial MT" w:hAnsi="Arial MT"/>
+          <w:sz w:val="26"/>
+        </w:rPr>
+      </w:pPr>
+      <w:r>
+        <w:rPr>
+          <w:rFonts w:ascii="Arial MT" w:hAnsi="Arial MT"/>
+          <w:sz w:val="26"/>
+        </w:rPr>
+        <w:t xml:space="preserve">Despliegue de las aplicaciones </w:t>
+      </w:r>
+      <w:proofErr w:type="spellStart"/>
+      <w:r>
+        <w:rPr>
+          <w:rFonts w:ascii="Arial MT" w:hAnsi="Arial MT"/>
+          <w:sz w:val="26"/>
+        </w:rPr>
+        <w:t>Trade</w:t>
+      </w:r>
+      <w:proofErr w:type="spellEnd"/>
+      <w:r>
+        <w:rPr>
+          <w:rFonts w:ascii="Arial MT" w:hAnsi="Arial MT"/>
+          <w:sz w:val="26"/>
+        </w:rPr>
+        <w:t xml:space="preserve"> y </w:t>
+      </w:r>
+      <w:proofErr w:type="spellStart"/>
+      <w:r>
+        <w:rPr>
+          <w:rFonts w:ascii="Arial MT" w:hAnsi="Arial MT"/>
+          <w:sz w:val="26"/>
+        </w:rPr>
+        <w:t>Tampu</w:t>
+      </w:r>
+      <w:proofErr w:type="spellEnd"/>
+      <w:r>
+        <w:rPr>
+          <w:rFonts w:ascii="Arial MT" w:hAnsi="Arial MT"/>
+          <w:sz w:val="26"/>
+        </w:rPr>
+        <w:t>.</w:t>
+      </w:r>
+    </w:p>
+    <w:p>
+      <w:pPr>
+        <w:pStyle w:val="Prrafodelista"/>
+        <w:rPr>
+          <w:rFonts w:ascii="Arial MT" w:hAnsi="Arial MT"/>
+          <w:sz w:val="26"/>
+        </w:rPr>
+      </w:pPr>
+    </w:p>
+    <w:p>
+      <w:pPr>
+        <w:pStyle w:val="Prrafodelista"/>
+        <w:numPr>
+          <w:ilvl w:val="0"/>
+          <w:numId w:val="2"/>
+        </w:numPr>
+        <w:tabs>
+          <w:tab w:val="left" w:pos="821"/>
+        </w:tabs>
+        <w:spacing w:before="0"/>
+        <w:ind w:hanging="361"/>
+        <w:rPr>
+          <w:rFonts w:ascii="Arial MT" w:hAnsi="Arial MT"/>
+          <w:sz w:val="26"/>
+        </w:rPr>
+      </w:pPr>
+      <w:r>
+        <w:rPr>
+          <w:rFonts w:ascii="Arial MT" w:hAnsi="Arial MT"/>
+          <w:sz w:val="26"/>
+        </w:rPr>
+        <w:t>Participar en reuniones sobre las actividades a desarrollar.</w:t>
+      </w:r>
+    </w:p>
+    <w:p>
+      <w:pPr>
+        <w:pStyle w:val="Prrafodelista"/>
+        <w:rPr>
+          <w:rFonts w:ascii="Arial MT" w:hAnsi="Arial MT"/>
+          <w:sz w:val="26"/>
+        </w:rPr>
+      </w:pPr>
+    </w:p>
+    <w:p>
+      <w:pPr>
+        <w:pStyle w:val="Prrafodelista"/>
+        <w:numPr>
+          <w:ilvl w:val="0"/>
+          <w:numId w:val="2"/>
+        </w:numPr>
+        <w:tabs>
+          <w:tab w:val="left" w:pos="821"/>
+        </w:tabs>
+        <w:spacing w:before="0"/>
+        <w:ind w:hanging="361"/>
+        <w:rPr>
+          <w:rFonts w:ascii="Arial MT" w:hAnsi="Arial MT"/>
+          <w:sz w:val="26"/>
+        </w:rPr>
+      </w:pPr>
+      <w:r>
+        <w:rPr>
+          <w:rFonts w:ascii="Arial MT" w:hAnsi="Arial MT"/>
+          <w:sz w:val="26"/>
+        </w:rPr>
+        <w:t>Envío de correos electrónicos utilizando el servicio de smtp2go.</w:t>
+      </w:r>
+    </w:p>
+    <w:p>
+      <w:pPr>
+        <w:pStyle w:val="Textoindependiente"/>
+        <w:spacing w:before="2"/>
+        <w:rPr>
+          <w:rFonts w:ascii="Arial MT"/>
+          <w:sz w:val="26"/>
+        </w:rPr>
+      </w:pPr>
+    </w:p>
+    <w:p>
+      <w:pPr>
+        <w:ind w:left="100"/>
+        <w:rPr>
+          <w:rFonts w:ascii="Arial MT"/>
+          <w:sz w:val="26"/>
+        </w:rPr>
+      </w:pPr>
+      <w:r>
+        <w:rPr>
+          <w:rFonts w:ascii="Arial MT"/>
+          <w:sz w:val="26"/>
+        </w:rPr>
+        <w:t>Se</w:t>
+      </w:r>
+      <w:r>
+        <w:rPr>
+          <w:rFonts w:ascii="Arial MT"/>
+          <w:spacing w:val="-3"/>
+          <w:sz w:val="26"/>
+        </w:rPr>
+        <w:t xml:space="preserve"> </w:t>
+      </w:r>
+      <w:r>
+        <w:rPr>
+          <w:rFonts w:ascii="Arial MT"/>
+          <w:sz w:val="26"/>
+        </w:rPr>
+        <w:t>expide</w:t>
+      </w:r>
+      <w:r>
+        <w:rPr>
+          <w:rFonts w:ascii="Arial MT"/>
+          <w:spacing w:val="-2"/>
+          <w:sz w:val="26"/>
+        </w:rPr>
+        <w:t xml:space="preserve"> </w:t>
+      </w:r>
+      <w:r>
+        <w:rPr>
+          <w:rFonts w:ascii="Arial MT"/>
+          <w:sz w:val="26"/>
+        </w:rPr>
+        <w:t>el presente</w:t>
+      </w:r>
+      <w:r>
+        <w:rPr>
+          <w:rFonts w:ascii="Arial MT"/>
+          <w:spacing w:val="-2"/>
+          <w:sz w:val="26"/>
+        </w:rPr>
+        <w:t xml:space="preserve"> </w:t>
+      </w:r>
+      <w:r>
+        <w:rPr>
+          <w:rFonts w:ascii="Arial MT"/>
+          <w:sz w:val="26"/>
+        </w:rPr>
+        <w:t>documento a</w:t>
+      </w:r>
+      <w:r>
+        <w:rPr>
+          <w:rFonts w:ascii="Arial MT"/>
+          <w:spacing w:val="-2"/>
+          <w:sz w:val="26"/>
+        </w:rPr>
+        <w:t xml:space="preserve"> </w:t>
+      </w:r>
+      <w:r>
+        <w:rPr>
+          <w:rFonts w:ascii="Arial MT"/>
+          <w:sz w:val="26"/>
+        </w:rPr>
+        <w:t>solicitud</w:t>
+      </w:r>
+      <w:r>
+        <w:rPr>
+          <w:rFonts w:ascii="Arial MT"/>
+          <w:spacing w:val="-3"/>
+          <w:sz w:val="26"/>
+        </w:rPr>
+        <w:t xml:space="preserve"> </w:t>
+      </w:r>
+      <w:r>
+        <w:rPr>
+          <w:rFonts w:ascii="Arial MT"/>
+          <w:sz w:val="26"/>
+        </w:rPr>
+        <w:t>del</w:t>
+      </w:r>
+      <w:r>
+        <w:rPr>
+          <w:rFonts w:ascii="Arial MT"/>
+          <w:spacing w:val="-2"/>
+          <w:sz w:val="26"/>
+        </w:rPr>
+        <w:t xml:space="preserve"> </w:t>
+      </w:r>
+      <w:r>
+        <w:rPr>
+          <w:rFonts w:ascii="Arial MT"/>
+          <w:sz w:val="26"/>
+        </w:rPr>
+        <w:t>interesado.</w:t>
+      </w:r>
+    </w:p>
+    <w:p>
+      <w:pPr>
+        <w:spacing w:before="206"/>
+        <w:ind w:left="5069"/>
+        <w:rPr>
+          <w:i/>
+          <w:sz w:val="24"/>
+        </w:rPr>
+      </w:pPr>
+      <w:r>
+        <w:rPr>
+          <w:i/>
+          <w:sz w:val="24"/>
+        </w:rPr>
+        <w:t>Tingo</w:t>
+      </w:r>
+      <w:r>
+        <w:rPr>
+          <w:i/>
+          <w:spacing w:val="-5"/>
+          <w:sz w:val="24"/>
+        </w:rPr>
+        <w:t xml:space="preserve"> </w:t>
+      </w:r>
+      <w:r>
+        <w:rPr>
+          <w:i/>
+          <w:sz w:val="24"/>
+        </w:rPr>
+        <w:t>Maria,</w:t>
+      </w:r>
+      <w:r>
+        <w:rPr>
+          <w:i/>
+          <w:sz w:val="24"/>
+        </w:rPr>
+        <w:t>19</w:t>
+      </w:r>
+      <w:r>
+        <w:rPr>
+          <w:i/>
+          <w:sz w:val="24"/>
+        </w:rPr>
+        <w:t xml:space="preserve"> de</w:t>
+      </w:r>
+      <w:r>
+        <w:rPr>
+          <w:i/>
+          <w:spacing w:val="-1"/>
+          <w:sz w:val="24"/>
+        </w:rPr>
+        <w:t xml:space="preserve"> </w:t>
+      </w:r>
+      <w:r>
+        <w:rPr>
+          <w:i/>
+          <w:sz w:val="24"/>
+        </w:rPr>
+        <w:t>mayo</w:t>
+      </w:r>
+      <w:r>
+        <w:rPr>
+          <w:i/>
+          <w:spacing w:val="-2"/>
+          <w:sz w:val="24"/>
+        </w:rPr>
+        <w:t xml:space="preserve"> </w:t>
+      </w:r>
+      <w:r>
+        <w:rPr>
+          <w:i/>
+          <w:sz w:val="24"/>
+        </w:rPr>
+        <w:t>del</w:t>
+      </w:r>
+      <w:r>
+        <w:rPr>
+          <w:i/>
+          <w:spacing w:val="-1"/>
+          <w:sz w:val="24"/>
+        </w:rPr>
+        <w:t xml:space="preserve"> </w:t>
+      </w:r>
+      <w:r>
+        <w:rPr>
+          <w:i/>
+          <w:sz w:val="24"/>
+        </w:rPr>
+        <w:t>202</w:t>
+      </w:r>
+      <w:r>
+        <w:rPr>
+          <w:i/>
+          <w:sz w:val="24"/>
+        </w:rPr>
+        <w:t>3</w:t>
+      </w:r>
+    </w:p>
+    <w:p>
+      <w:pPr>
+        <w:ind w:left="1540"/>
+        <w:rPr>
+          <w:i/>
+          <w:sz w:val="24"/>
+        </w:rPr>
+      </w:pPr>
+      <w:r>
+        <w:rPr>
+          <w:i/>
+          <w:sz w:val="24"/>
+        </w:rPr>
+        <w:t>ATENTAMENTE</w:t>
+      </w:r>
+    </w:p>
+    <w:p>
+      <w:pPr>
+        <w:ind w:left="1540"/>
+        <w:rPr>
+          <w:i/>
+          <w:sz w:val="24"/>
+        </w:rPr>
+      </w:pPr>
+      <w:r>
+        <w:rPr>
+          <w:i/>
+          <w:sz w:val="24"/>
+        </w:rPr>
+        <w:drawing>
+          <wp:anchor distT="0" distB="0" distL="114300" distR="114300" simplePos="0" relativeHeight="251661312" behindDoc="0" locked="0" layoutInCell="1" allowOverlap="1" wp14:anchorId="421CA20D" wp14:editId="5674A4C0">
+            <wp:simplePos x="0" y="0"/>
+            <wp:positionH relativeFrom="margin">
+              <wp:align>right</wp:align>
+            </wp:positionH>
+            <wp:positionV relativeFrom="paragraph">
+              <wp:posOffset>628831</wp:posOffset>
+            </wp:positionV>
+            <wp:extent cx="800916" cy="736930"/>
+            <wp:effectExtent l="0" t="0" r="0" b="6350"/>
+            <wp:wrapNone/>
+            <wp:docPr id="1751299243" name="Imagen 1" descr="Icono&#10;&#10;Descripción generada automáticamente"/>
+            <wp:cNvGraphicFramePr>
+              <a:graphicFrameLocks xmlns:a="http://schemas.openxmlformats.org/drawingml/2006/main" noChangeAspect="1"/>
+            </wp:cNvGraphicFramePr>
+            <a:graphic xmlns:a="http://schemas.openxmlformats.org/drawingml/2006/main">
+              <a:graphicData uri="http://schemas.openxmlformats.org/drawingml/2006/picture">
+                <pic:pic xmlns:pic="http://schemas.openxmlformats.org/drawingml/2006/picture">
+                  <pic:nvPicPr>
+                    <pic:cNvPr id="1751299243" name="Imagen 1" descr="Icono&#10;&#10;Descripción generada automáticamente"/>
+                    <pic:cNvPicPr/>
+                  </pic:nvPicPr>
+                  <pic:blipFill>
+                    <a:blip r:embed="rId7" cstate="print">
+                      <a:extLst>
+                        <a:ext uri="{28A0092B-C50C-407E-A947-70E740481C1C}">
+                          <a14:useLocalDpi xmlns:a14="http://schemas.microsoft.com/office/drawing/2010/main" val="0"/>
+                        </a:ext>
+                      </a:extLst>
+                    </a:blip>
+                    <a:stretch>
+                      <a:fillRect/>
+                    </a:stretch>
+                  </pic:blipFill>
+                  <pic:spPr>
+                    <a:xfrm>
+                      <a:off x="0" y="0"/>
+                      <a:ext cx="800916" cy="736930"/>
+                    </a:xfrm>
+                    <a:prstGeom prst="rect">
+                      <a:avLst/>
+                    </a:prstGeom>
+                  </pic:spPr>
+                </pic:pic>
+              </a:graphicData>
+            </a:graphic>
+            <wp14:sizeRelH relativeFrom="margin">
+              <wp14:pctWidth>0</wp14:pctWidth>
+            </wp14:sizeRelH>
+            <wp14:sizeRelV relativeFrom="margin">
+              <wp14:pctHeight>0</wp14:pctHeight>
+            </wp14:sizeRelV>
+          </wp:anchor>
+        </w:drawing>
+      </w:r>
+      <w:r>
+        <w:rPr>
+          <w:i/>
+          <w:sz w:val="24"/>
+        </w:rPr>
+        <w:drawing>
+          <wp:inline distT="0" distB="0" distL="0" distR="0" wp14:anchorId="2A4BB037" wp14:editId="07363C02">
+            <wp:extent cx="1074269" cy="1013460"/>
+            <wp:effectExtent l="0" t="0" r="0" b="0"/>
+            <wp:docPr id="733328411" name="Imagen 1" descr="Diagrama&#10;&#10;Descripción generada automáticamente"/>
+            <wp:cNvGraphicFramePr>
+              <a:graphicFrameLocks xmlns:a="http://schemas.openxmlformats.org/drawingml/2006/main" noChangeAspect="1"/>
+            </wp:cNvGraphicFramePr>
+            <a:graphic xmlns:a="http://schemas.openxmlformats.org/drawingml/2006/main">
+              <a:graphicData uri="http://schemas.openxmlformats.org/drawingml/2006/picture">
+                <pic:pic xmlns:pic="http://schemas.openxmlformats.org/drawingml/2006/picture">
+                  <pic:nvPicPr>
+                    <pic:cNvPr id="733328411" name="Imagen 1" descr="Diagrama&#10;&#10;Descripción generada automáticamente"/>
+                    <pic:cNvPicPr/>
+                  </pic:nvPicPr>
+                  <pic:blipFill>
+                    <a:blip r:embed="rId8"/>
+                    <a:stretch>
+                      <a:fillRect/>
+                    </a:stretch>
+                  </pic:blipFill>
+                  <pic:spPr>
+                    <a:xfrm>
+                      <a:off x="0" y="0"/>
+                      <a:ext cx="1097405" cy="1035287"/>
+                    </a:xfrm>
+                    <a:prstGeom prst="rect">
+                      <a:avLst/>
+                    </a:prstGeom>
+                  </pic:spPr>
+                </pic:pic>
+              </a:graphicData>
+            </a:graphic>
+          </wp:inline>
+        </w:drawing>
       </w:r>
     </w:p>
     <w:p>
@@ -961,7 +2004,6 @@
           <w:i/>
           <w:sz w:val="24"/>
         </w:rPr>
-        <w:lastRenderedPageBreak/>
         <w:t xml:space="preserve"> </w:t>
       </w:r>
     </w:p>
@@ -971,6 +2013,7 @@
         <w:ind w:left="2393"/>
       </w:pPr>
       <w:r>
+        <w:lastRenderedPageBreak/>
         <w:t xml:space="preserve">[Acta de Sustentación de PPP] </w:t>
       </w:r>
     </w:p>
@@ -1078,7 +2121,7 @@
         <w:rPr>
           <w:b/>
         </w:rPr>
-        <w:t xml:space="preserve"> </w:t>
+        <w:t xml:space="preserve">  </w:t>
       </w:r>
     </w:p>
     <w:p>
@@ -1097,12 +2140,21 @@
       <w:pPr>
         <w:spacing w:after="0"/>
         <w:ind w:left="4395"/>
-      </w:pPr>
-      <w:r>
-        <w:rPr>
-          <w:b/>
-        </w:rPr>
-        <w:t xml:space="preserve"> </w:t>
+        <w:jc w:val="center"/>
+      </w:pPr>
+      <w:r>
+        <w:rPr>
+          <w:b/>
+          <w:sz w:val="28"/>
+        </w:rPr>
+        <w:t>DEDICATORI</w:t>
+      </w:r>
+      <w:r>
+        <w:rPr>
+          <w:b/>
+          <w:sz w:val="28"/>
+        </w:rPr>
+        <w:t>A</w:t>
       </w:r>
     </w:p>
     <w:p>
@@ -1121,134 +2173,121 @@
       <w:pPr>
         <w:spacing w:after="0"/>
         <w:ind w:left="4395"/>
-      </w:pPr>
-      <w:r>
-        <w:rPr>
-          <w:b/>
-        </w:rPr>
-        <w:t xml:space="preserve"> </w:t>
+        <w:rPr>
+          <w:sz w:val="24"/>
+        </w:rPr>
+      </w:pPr>
+      <w:r>
+        <w:rPr>
+          <w:sz w:val="24"/>
+        </w:rPr>
+        <w:t>Queridos Hugo y Petronila,</w:t>
       </w:r>
     </w:p>
     <w:p>
       <w:pPr>
         <w:spacing w:after="0"/>
         <w:ind w:left="4395"/>
-      </w:pPr>
-      <w:r>
-        <w:rPr>
-          <w:b/>
-        </w:rPr>
-        <w:t xml:space="preserve"> </w:t>
-      </w:r>
+        <w:rPr>
+          <w:sz w:val="24"/>
+        </w:rPr>
+      </w:pPr>
     </w:p>
     <w:p>
       <w:pPr>
         <w:spacing w:after="0"/>
         <w:ind w:left="4395"/>
-      </w:pPr>
-      <w:r>
-        <w:rPr>
-          <w:b/>
-        </w:rPr>
-        <w:t xml:space="preserve"> </w:t>
+        <w:rPr>
+          <w:sz w:val="24"/>
+        </w:rPr>
+      </w:pPr>
+      <w:r>
+        <w:rPr>
+          <w:sz w:val="24"/>
+        </w:rPr>
+        <w:t>A ustedes, mis amados padres, quiero dedicarles este informe de práctica preprofesional. Su amor incondicional, apoyo constante y sacrificio han sido pilares fundamentales en mi camino hacia el crecimiento y la formación profesional.</w:t>
       </w:r>
     </w:p>
     <w:p>
       <w:pPr>
         <w:spacing w:after="0"/>
         <w:ind w:left="4395"/>
-      </w:pPr>
-      <w:r>
-        <w:rPr>
-          <w:b/>
-        </w:rPr>
-        <w:t xml:space="preserve"> </w:t>
-      </w:r>
+        <w:rPr>
+          <w:sz w:val="24"/>
+        </w:rPr>
+      </w:pPr>
     </w:p>
     <w:p>
       <w:pPr>
         <w:spacing w:after="0"/>
         <w:ind w:left="4395"/>
-      </w:pPr>
-      <w:r>
-        <w:rPr>
-          <w:b/>
-        </w:rPr>
-        <w:t xml:space="preserve"> </w:t>
+        <w:rPr>
+          <w:sz w:val="24"/>
+        </w:rPr>
+      </w:pPr>
+      <w:r>
+        <w:rPr>
+          <w:sz w:val="24"/>
+        </w:rPr>
+        <w:t>A través de su ejemplo de trabajo arduo y dedicación, me han enseñado la importancia de la perseverancia y la excelencia en cada proyecto que emprendo. Su confianza en mí ha sido mi mayor motivación para superar los desafíos y alcanzar mis metas.</w:t>
       </w:r>
     </w:p>
     <w:p>
       <w:pPr>
         <w:spacing w:after="0"/>
         <w:ind w:left="4395"/>
-      </w:pPr>
-      <w:r>
-        <w:rPr>
-          <w:b/>
-        </w:rPr>
-        <w:t xml:space="preserve"> </w:t>
-      </w:r>
+        <w:rPr>
+          <w:sz w:val="24"/>
+        </w:rPr>
+      </w:pPr>
     </w:p>
     <w:p>
       <w:pPr>
         <w:spacing w:after="0"/>
         <w:ind w:left="4395"/>
-      </w:pPr>
-      <w:r>
-        <w:rPr>
-          <w:b/>
-        </w:rPr>
-        <w:t xml:space="preserve"> </w:t>
+        <w:rPr>
+          <w:sz w:val="24"/>
+        </w:rPr>
+      </w:pPr>
+      <w:r>
+        <w:rPr>
+          <w:sz w:val="24"/>
+        </w:rPr>
+        <w:t>Este informe es el testimonio de todo lo que he aprendido y logrado durante mi práctica preprofesional. Cada éxito que he obtenido es el reflejo de su guía y apoyo incondicional. Gracias por ser mis mayores impulsores y por creer en mí incluso cuando dudé de mis propias habilidades.</w:t>
       </w:r>
     </w:p>
     <w:p>
       <w:pPr>
         <w:spacing w:after="0"/>
         <w:ind w:left="4395"/>
-      </w:pPr>
-      <w:r>
-        <w:rPr>
-          <w:b/>
-        </w:rPr>
-        <w:t xml:space="preserve"> </w:t>
-      </w:r>
+        <w:rPr>
+          <w:sz w:val="24"/>
+        </w:rPr>
+      </w:pPr>
     </w:p>
     <w:p>
       <w:pPr>
         <w:spacing w:after="0"/>
         <w:ind w:left="4395"/>
-      </w:pPr>
-      <w:r>
-        <w:rPr>
-          <w:b/>
-        </w:rPr>
-        <w:t xml:space="preserve"> </w:t>
-      </w:r>
-    </w:p>
-    <w:p>
-      <w:pPr>
-        <w:spacing w:after="0"/>
-        <w:ind w:right="150"/>
-        <w:jc w:val="right"/>
-      </w:pPr>
-      <w:r>
-        <w:rPr>
-          <w:sz w:val="24"/>
-        </w:rPr>
-        <w:t xml:space="preserve">[Dedicatoria. Sobria y breve]  </w:t>
+        <w:rPr>
+          <w:sz w:val="24"/>
+        </w:rPr>
+      </w:pPr>
+      <w:r>
+        <w:rPr>
+          <w:sz w:val="24"/>
+        </w:rPr>
+        <w:t>Espero que esta dedicatoria les transmita mi profundo agradecimiento y amor. Su influencia en mi vida es invaluable y siempre llevaré con orgullo el legado de su nombre.</w:t>
       </w:r>
     </w:p>
     <w:p>
       <w:pPr>
         <w:spacing w:after="0"/>
         <w:ind w:left="4395"/>
-      </w:pPr>
-      <w:r>
-        <w:rPr>
-          <w:b/>
-        </w:rPr>
-        <w:t xml:space="preserve"> </w:t>
-      </w:r>
+        <w:rPr>
+          <w:sz w:val="24"/>
+        </w:rPr>
+      </w:pPr>
     </w:p>
     <w:p>
       <w:pPr>
@@ -1257,6 +2296,12 @@
       </w:pPr>
       <w:r>
         <w:rPr>
+          <w:sz w:val="24"/>
+        </w:rPr>
+        <w:t>Con todo mi cariño,</w:t>
+      </w:r>
+      <w:r>
+        <w:rPr>
           <w:b/>
         </w:rPr>
         <w:t xml:space="preserve"> </w:t>
@@ -1338,333 +2383,6 @@
       <w:pPr>
         <w:spacing w:after="0"/>
         <w:ind w:left="4395"/>
-      </w:pPr>
-      <w:r>
-        <w:rPr>
-          <w:b/>
-        </w:rPr>
-        <w:t xml:space="preserve"> </w:t>
-      </w:r>
-    </w:p>
-    <w:p>
-      <w:pPr>
-        <w:spacing w:after="0"/>
-        <w:ind w:left="4395"/>
-      </w:pPr>
-      <w:r>
-        <w:rPr>
-          <w:b/>
-        </w:rPr>
-        <w:t xml:space="preserve"> </w:t>
-      </w:r>
-    </w:p>
-    <w:p>
-      <w:pPr>
-        <w:spacing w:after="0"/>
-        <w:ind w:left="4395"/>
-      </w:pPr>
-      <w:r>
-        <w:rPr>
-          <w:b/>
-        </w:rPr>
-        <w:t xml:space="preserve"> </w:t>
-      </w:r>
-    </w:p>
-    <w:p>
-      <w:pPr>
-        <w:spacing w:after="0"/>
-        <w:ind w:left="4395"/>
-      </w:pPr>
-      <w:r>
-        <w:rPr>
-          <w:b/>
-        </w:rPr>
-        <w:t xml:space="preserve"> </w:t>
-      </w:r>
-    </w:p>
-    <w:p>
-      <w:pPr>
-        <w:spacing w:after="0"/>
-        <w:ind w:left="4395"/>
-      </w:pPr>
-      <w:r>
-        <w:rPr>
-          <w:b/>
-        </w:rPr>
-        <w:t xml:space="preserve"> </w:t>
-      </w:r>
-    </w:p>
-    <w:p>
-      <w:pPr>
-        <w:spacing w:after="0"/>
-        <w:ind w:left="4395"/>
-      </w:pPr>
-      <w:r>
-        <w:rPr>
-          <w:b/>
-        </w:rPr>
-        <w:t xml:space="preserve"> </w:t>
-      </w:r>
-    </w:p>
-    <w:p>
-      <w:pPr>
-        <w:spacing w:after="0"/>
-        <w:ind w:left="4395"/>
-      </w:pPr>
-      <w:r>
-        <w:rPr>
-          <w:b/>
-        </w:rPr>
-        <w:t xml:space="preserve"> </w:t>
-      </w:r>
-    </w:p>
-    <w:p>
-      <w:pPr>
-        <w:spacing w:after="0"/>
-        <w:ind w:left="4395"/>
-      </w:pPr>
-      <w:r>
-        <w:rPr>
-          <w:b/>
-        </w:rPr>
-        <w:t xml:space="preserve"> </w:t>
-      </w:r>
-    </w:p>
-    <w:p>
-      <w:pPr>
-        <w:spacing w:after="0"/>
-        <w:ind w:left="4395"/>
-      </w:pPr>
-      <w:r>
-        <w:rPr>
-          <w:b/>
-        </w:rPr>
-        <w:t xml:space="preserve"> </w:t>
-      </w:r>
-    </w:p>
-    <w:p>
-      <w:pPr>
-        <w:spacing w:after="0"/>
-        <w:ind w:left="4395"/>
-      </w:pPr>
-      <w:r>
-        <w:rPr>
-          <w:b/>
-        </w:rPr>
-        <w:t xml:space="preserve"> </w:t>
-      </w:r>
-    </w:p>
-    <w:p>
-      <w:pPr>
-        <w:spacing w:after="0"/>
-        <w:ind w:left="4395"/>
-      </w:pPr>
-      <w:r>
-        <w:rPr>
-          <w:b/>
-        </w:rPr>
-        <w:t xml:space="preserve"> </w:t>
-      </w:r>
-    </w:p>
-    <w:p>
-      <w:pPr>
-        <w:spacing w:after="0"/>
-        <w:ind w:left="4395"/>
-      </w:pPr>
-      <w:r>
-        <w:rPr>
-          <w:b/>
-        </w:rPr>
-        <w:t xml:space="preserve"> </w:t>
-      </w:r>
-    </w:p>
-    <w:p>
-      <w:pPr>
-        <w:spacing w:after="0"/>
-        <w:ind w:left="4395"/>
-      </w:pPr>
-      <w:r>
-        <w:rPr>
-          <w:b/>
-        </w:rPr>
-        <w:t xml:space="preserve"> </w:t>
-      </w:r>
-    </w:p>
-    <w:p>
-      <w:pPr>
-        <w:spacing w:after="0"/>
-        <w:ind w:left="4395"/>
-      </w:pPr>
-      <w:r>
-        <w:rPr>
-          <w:b/>
-        </w:rPr>
-        <w:t xml:space="preserve"> </w:t>
-      </w:r>
-    </w:p>
-    <w:p>
-      <w:pPr>
-        <w:spacing w:after="0"/>
-        <w:ind w:left="4395"/>
-      </w:pPr>
-      <w:r>
-        <w:rPr>
-          <w:b/>
-        </w:rPr>
-        <w:t xml:space="preserve"> </w:t>
-      </w:r>
-    </w:p>
-    <w:p>
-      <w:pPr>
-        <w:spacing w:after="0"/>
-        <w:ind w:left="4395"/>
-      </w:pPr>
-      <w:r>
-        <w:rPr>
-          <w:b/>
-        </w:rPr>
-        <w:t xml:space="preserve"> </w:t>
-      </w:r>
-    </w:p>
-    <w:p>
-      <w:pPr>
-        <w:spacing w:after="0"/>
-        <w:ind w:left="4395"/>
-      </w:pPr>
-      <w:r>
-        <w:rPr>
-          <w:b/>
-        </w:rPr>
-        <w:t xml:space="preserve"> </w:t>
-      </w:r>
-    </w:p>
-    <w:p>
-      <w:pPr>
-        <w:spacing w:after="0"/>
-        <w:ind w:left="4395"/>
-      </w:pPr>
-      <w:r>
-        <w:rPr>
-          <w:b/>
-        </w:rPr>
-        <w:t xml:space="preserve"> </w:t>
-      </w:r>
-    </w:p>
-    <w:p>
-      <w:pPr>
-        <w:spacing w:after="0"/>
-        <w:ind w:left="4395"/>
-      </w:pPr>
-      <w:r>
-        <w:rPr>
-          <w:b/>
-        </w:rPr>
-        <w:t xml:space="preserve"> </w:t>
-      </w:r>
-    </w:p>
-    <w:p>
-      <w:pPr>
-        <w:spacing w:after="0"/>
-        <w:ind w:left="4395"/>
-      </w:pPr>
-      <w:r>
-        <w:rPr>
-          <w:b/>
-        </w:rPr>
-        <w:t xml:space="preserve"> </w:t>
-      </w:r>
-    </w:p>
-    <w:p>
-      <w:pPr>
-        <w:spacing w:after="0"/>
-        <w:ind w:left="4395"/>
-      </w:pPr>
-      <w:r>
-        <w:rPr>
-          <w:b/>
-        </w:rPr>
-        <w:t xml:space="preserve"> </w:t>
-      </w:r>
-    </w:p>
-    <w:p>
-      <w:pPr>
-        <w:spacing w:after="0"/>
-        <w:ind w:left="4395"/>
-      </w:pPr>
-      <w:r>
-        <w:rPr>
-          <w:b/>
-        </w:rPr>
-        <w:t xml:space="preserve"> </w:t>
-      </w:r>
-    </w:p>
-    <w:p>
-      <w:pPr>
-        <w:spacing w:after="0"/>
-        <w:ind w:left="4395"/>
-      </w:pPr>
-      <w:r>
-        <w:rPr>
-          <w:b/>
-        </w:rPr>
-        <w:lastRenderedPageBreak/>
-        <w:t xml:space="preserve"> </w:t>
-      </w:r>
-    </w:p>
-    <w:p>
-      <w:pPr>
-        <w:spacing w:after="0"/>
-        <w:ind w:left="4395"/>
-      </w:pPr>
-      <w:r>
-        <w:rPr>
-          <w:b/>
-        </w:rPr>
-        <w:t xml:space="preserve"> </w:t>
-      </w:r>
-    </w:p>
-    <w:p>
-      <w:pPr>
-        <w:spacing w:after="0"/>
-        <w:ind w:left="4395"/>
-      </w:pPr>
-      <w:r>
-        <w:rPr>
-          <w:b/>
-        </w:rPr>
-        <w:t xml:space="preserve"> </w:t>
-      </w:r>
-    </w:p>
-    <w:p>
-      <w:pPr>
-        <w:spacing w:after="0"/>
-        <w:ind w:left="4395"/>
-      </w:pPr>
-      <w:r>
-        <w:rPr>
-          <w:b/>
-        </w:rPr>
-        <w:t xml:space="preserve"> </w:t>
-      </w:r>
-    </w:p>
-    <w:p>
-      <w:pPr>
-        <w:spacing w:after="0"/>
-        <w:ind w:right="44"/>
-        <w:jc w:val="center"/>
-      </w:pPr>
-      <w:r>
-        <w:rPr>
-          <w:b/>
-        </w:rPr>
-        <w:t xml:space="preserve"> </w:t>
-      </w:r>
-    </w:p>
-    <w:p>
-      <w:pPr>
-        <w:spacing w:after="38"/>
-        <w:ind w:right="44"/>
-        <w:jc w:val="center"/>
       </w:pPr>
       <w:r>
         <w:rPr>
@@ -1679,6 +2397,7 @@
         <w:ind w:left="202" w:right="286"/>
       </w:pPr>
       <w:r>
+        <w:lastRenderedPageBreak/>
         <w:t>RESUMEN</w:t>
       </w:r>
       <w:r>
@@ -8111,8 +8830,127 @@
       </w:rPr>
     </w:lvl>
   </w:abstractNum>
+  <w:abstractNum w:abstractNumId="1" w15:restartNumberingAfterBreak="0">
+    <w:nsid w:val="66884644"/>
+    <w:multiLevelType w:val="hybridMultilevel"/>
+    <w:tmpl w:val="CFE86C4A"/>
+    <w:lvl w:ilvl="0" w:tplc="AD82C9C2">
+      <w:numFmt w:val="bullet"/>
+      <w:lvlText w:val=""/>
+      <w:lvlJc w:val="left"/>
+      <w:pPr>
+        <w:ind w:left="820" w:hanging="360"/>
+      </w:pPr>
+      <w:rPr>
+        <w:rFonts w:ascii="Wingdings" w:eastAsia="Wingdings" w:hAnsi="Wingdings" w:cs="Wingdings" w:hint="default"/>
+        <w:w w:val="99"/>
+        <w:sz w:val="26"/>
+        <w:szCs w:val="26"/>
+        <w:lang w:val="es-ES" w:eastAsia="en-US" w:bidi="ar-SA"/>
+      </w:rPr>
+    </w:lvl>
+    <w:lvl w:ilvl="1" w:tplc="C32AADA4">
+      <w:numFmt w:val="bullet"/>
+      <w:lvlText w:val="•"/>
+      <w:lvlJc w:val="left"/>
+      <w:pPr>
+        <w:ind w:left="1787" w:hanging="360"/>
+      </w:pPr>
+      <w:rPr>
+        <w:rFonts w:hint="default"/>
+        <w:lang w:val="es-ES" w:eastAsia="en-US" w:bidi="ar-SA"/>
+      </w:rPr>
+    </w:lvl>
+    <w:lvl w:ilvl="2" w:tplc="E4F2B9F8">
+      <w:numFmt w:val="bullet"/>
+      <w:lvlText w:val="•"/>
+      <w:lvlJc w:val="left"/>
+      <w:pPr>
+        <w:ind w:left="2754" w:hanging="360"/>
+      </w:pPr>
+      <w:rPr>
+        <w:rFonts w:hint="default"/>
+        <w:lang w:val="es-ES" w:eastAsia="en-US" w:bidi="ar-SA"/>
+      </w:rPr>
+    </w:lvl>
+    <w:lvl w:ilvl="3" w:tplc="EEB8C8B8">
+      <w:numFmt w:val="bullet"/>
+      <w:lvlText w:val="•"/>
+      <w:lvlJc w:val="left"/>
+      <w:pPr>
+        <w:ind w:left="3721" w:hanging="360"/>
+      </w:pPr>
+      <w:rPr>
+        <w:rFonts w:hint="default"/>
+        <w:lang w:val="es-ES" w:eastAsia="en-US" w:bidi="ar-SA"/>
+      </w:rPr>
+    </w:lvl>
+    <w:lvl w:ilvl="4" w:tplc="B0DC875E">
+      <w:numFmt w:val="bullet"/>
+      <w:lvlText w:val="•"/>
+      <w:lvlJc w:val="left"/>
+      <w:pPr>
+        <w:ind w:left="4688" w:hanging="360"/>
+      </w:pPr>
+      <w:rPr>
+        <w:rFonts w:hint="default"/>
+        <w:lang w:val="es-ES" w:eastAsia="en-US" w:bidi="ar-SA"/>
+      </w:rPr>
+    </w:lvl>
+    <w:lvl w:ilvl="5" w:tplc="9A66DD0C">
+      <w:numFmt w:val="bullet"/>
+      <w:lvlText w:val="•"/>
+      <w:lvlJc w:val="left"/>
+      <w:pPr>
+        <w:ind w:left="5655" w:hanging="360"/>
+      </w:pPr>
+      <w:rPr>
+        <w:rFonts w:hint="default"/>
+        <w:lang w:val="es-ES" w:eastAsia="en-US" w:bidi="ar-SA"/>
+      </w:rPr>
+    </w:lvl>
+    <w:lvl w:ilvl="6" w:tplc="98A21558">
+      <w:numFmt w:val="bullet"/>
+      <w:lvlText w:val="•"/>
+      <w:lvlJc w:val="left"/>
+      <w:pPr>
+        <w:ind w:left="6622" w:hanging="360"/>
+      </w:pPr>
+      <w:rPr>
+        <w:rFonts w:hint="default"/>
+        <w:lang w:val="es-ES" w:eastAsia="en-US" w:bidi="ar-SA"/>
+      </w:rPr>
+    </w:lvl>
+    <w:lvl w:ilvl="7" w:tplc="3244A8A8">
+      <w:numFmt w:val="bullet"/>
+      <w:lvlText w:val="•"/>
+      <w:lvlJc w:val="left"/>
+      <w:pPr>
+        <w:ind w:left="7589" w:hanging="360"/>
+      </w:pPr>
+      <w:rPr>
+        <w:rFonts w:hint="default"/>
+        <w:lang w:val="es-ES" w:eastAsia="en-US" w:bidi="ar-SA"/>
+      </w:rPr>
+    </w:lvl>
+    <w:lvl w:ilvl="8" w:tplc="9EC6809A">
+      <w:numFmt w:val="bullet"/>
+      <w:lvlText w:val="•"/>
+      <w:lvlJc w:val="left"/>
+      <w:pPr>
+        <w:ind w:left="8556" w:hanging="360"/>
+      </w:pPr>
+      <w:rPr>
+        <w:rFonts w:hint="default"/>
+        <w:lang w:val="es-ES" w:eastAsia="en-US" w:bidi="ar-SA"/>
+      </w:rPr>
+    </w:lvl>
+  </w:abstractNum>
   <w:num w:numId="1" w16cid:durableId="1584680161">
     <w:abstractNumId w:val="0"/>
+  </w:num>
+  <w:num w:numId="2" w16cid:durableId="1430661002">
+    <w:abstractNumId w:val="1"/>
   </w:num>
 </w:numbering>
 </file>
@@ -8201,7 +9039,7 @@
     <w:lsdException w:name="Closing" w:semiHidden="1" w:unhideWhenUsed="1"/>
     <w:lsdException w:name="Signature" w:semiHidden="1" w:unhideWhenUsed="1"/>
     <w:lsdException w:name="Default Paragraph Font" w:semiHidden="1" w:uiPriority="1" w:unhideWhenUsed="1"/>
-    <w:lsdException w:name="Body Text" w:semiHidden="1" w:unhideWhenUsed="1"/>
+    <w:lsdException w:name="Body Text" w:semiHidden="1" w:uiPriority="1" w:unhideWhenUsed="1" w:qFormat="1"/>
     <w:lsdException w:name="Body Text Indent" w:semiHidden="1" w:unhideWhenUsed="1"/>
     <w:lsdException w:name="List Continue" w:semiHidden="1" w:unhideWhenUsed="1"/>
     <w:lsdException w:name="List Continue 2" w:semiHidden="1" w:unhideWhenUsed="1"/>
@@ -8314,7 +9152,7 @@
     <w:lsdException w:name="Medium Shading 2 Accent 1" w:uiPriority="64"/>
     <w:lsdException w:name="Medium List 1 Accent 1" w:uiPriority="65"/>
     <w:lsdException w:name="Revision" w:semiHidden="1"/>
-    <w:lsdException w:name="List Paragraph" w:uiPriority="34" w:qFormat="1"/>
+    <w:lsdException w:name="List Paragraph" w:uiPriority="1" w:qFormat="1"/>
     <w:lsdException w:name="Quote" w:uiPriority="29" w:qFormat="1"/>
     <w:lsdException w:name="Intense Quote" w:uiPriority="30" w:qFormat="1"/>
     <w:lsdException w:name="Medium List 2 Accent 1" w:uiPriority="66"/>
@@ -8703,6 +9541,57 @@
       <w:sz w:val="28"/>
     </w:rPr>
   </w:style>
+  <w:style w:type="paragraph" w:styleId="Textoindependiente">
+    <w:name w:val="Body Text"/>
+    <w:basedOn w:val="Normal"/>
+    <w:link w:val="TextoindependienteCar"/>
+    <w:uiPriority w:val="1"/>
+    <w:qFormat/>
+    <w:rsid w:val="00134AF4"/>
+    <w:pPr>
+      <w:widowControl w:val="0"/>
+      <w:autoSpaceDE w:val="0"/>
+      <w:autoSpaceDN w:val="0"/>
+      <w:spacing w:after="0" w:line="240" w:lineRule="auto"/>
+    </w:pPr>
+    <w:rPr>
+      <w:color w:val="auto"/>
+      <w:sz w:val="24"/>
+      <w:szCs w:val="24"/>
+      <w:lang w:val="es-ES" w:eastAsia="en-US"/>
+    </w:rPr>
+  </w:style>
+  <w:style w:type="character" w:customStyle="1" w:styleId="TextoindependienteCar">
+    <w:name w:val="Texto independiente Car"/>
+    <w:basedOn w:val="Fuentedeprrafopredeter"/>
+    <w:link w:val="Textoindependiente"/>
+    <w:uiPriority w:val="1"/>
+    <w:rsid w:val="00134AF4"/>
+    <w:rPr>
+      <w:rFonts w:ascii="Calibri" w:eastAsia="Calibri" w:hAnsi="Calibri" w:cs="Calibri"/>
+      <w:sz w:val="24"/>
+      <w:szCs w:val="24"/>
+      <w:lang w:val="es-ES" w:eastAsia="en-US"/>
+    </w:rPr>
+  </w:style>
+  <w:style w:type="paragraph" w:styleId="Prrafodelista">
+    <w:name w:val="List Paragraph"/>
+    <w:basedOn w:val="Normal"/>
+    <w:uiPriority w:val="1"/>
+    <w:qFormat/>
+    <w:rsid w:val="00134AF4"/>
+    <w:pPr>
+      <w:widowControl w:val="0"/>
+      <w:autoSpaceDE w:val="0"/>
+      <w:autoSpaceDN w:val="0"/>
+      <w:spacing w:before="101" w:after="0" w:line="240" w:lineRule="auto"/>
+      <w:ind w:left="1890" w:hanging="708"/>
+    </w:pPr>
+    <w:rPr>
+      <w:color w:val="auto"/>
+      <w:lang w:val="es-ES" w:eastAsia="en-US"/>
+    </w:rPr>
+  </w:style>
 </w:styles>
 </file>
 

</xml_diff>